<commit_message>
OOP lab 10 done
</commit_message>
<xml_diff>
--- a/OOP_3sem/Labs/10_LINQ(1).docx
+++ b/OOP_3sem/Labs/10_LINQ(1).docx
@@ -1,6 +1,6 @@
 
 <file path=word/document.xml><?xml version="1.0" encoding="utf-8"?>
-<w:document xmlns:wpc="http://schemas.microsoft.com/office/word/2010/wordprocessingCanvas" xmlns:cx="http://schemas.microsoft.com/office/drawing/2014/chartex" xmlns:cx1="http://schemas.microsoft.com/office/drawing/2015/9/8/chartex" xmlns:mc="http://schemas.openxmlformats.org/markup-compatibility/2006" xmlns:o="urn:schemas-microsoft-com:office:office" xmlns:r="http://schemas.openxmlformats.org/officeDocument/2006/relationships" xmlns:m="http://schemas.openxmlformats.org/officeDocument/2006/math" xmlns:v="urn:schemas-microsoft-com:vml" xmlns:wp14="http://schemas.microsoft.com/office/word/2010/wordprocessingDrawing" xmlns:wp="http://schemas.openxmlformats.org/drawingml/2006/wordprocessingDrawing" xmlns:w10="urn:schemas-microsoft-com:office:word" xmlns:w="http://schemas.openxmlformats.org/wordprocessingml/2006/main" xmlns:w14="http://schemas.microsoft.com/office/word/2010/wordml" xmlns:w15="http://schemas.microsoft.com/office/word/2012/wordml" xmlns:w16se="http://schemas.microsoft.com/office/word/2015/wordml/symex" xmlns:wpg="http://schemas.microsoft.com/office/word/2010/wordprocessingGroup" xmlns:wpi="http://schemas.microsoft.com/office/word/2010/wordprocessingInk" xmlns:wne="http://schemas.microsoft.com/office/word/2006/wordml" xmlns:wps="http://schemas.microsoft.com/office/word/2010/wordprocessingShape" mc:Ignorable="w14 w15 w16se wp14">
+<w:document xmlns:wpc="http://schemas.microsoft.com/office/word/2010/wordprocessingCanvas" xmlns:cx="http://schemas.microsoft.com/office/drawing/2014/chartex" xmlns:cx1="http://schemas.microsoft.com/office/drawing/2015/9/8/chartex" xmlns:cx2="http://schemas.microsoft.com/office/drawing/2015/10/21/chartex" xmlns:cx3="http://schemas.microsoft.com/office/drawing/2016/5/9/chartex" xmlns:cx4="http://schemas.microsoft.com/office/drawing/2016/5/10/chartex" xmlns:cx5="http://schemas.microsoft.com/office/drawing/2016/5/11/chartex" xmlns:cx6="http://schemas.microsoft.com/office/drawing/2016/5/12/chartex" xmlns:cx7="http://schemas.microsoft.com/office/drawing/2016/5/13/chartex" xmlns:cx8="http://schemas.microsoft.com/office/drawing/2016/5/14/chartex" xmlns:mc="http://schemas.openxmlformats.org/markup-compatibility/2006" xmlns:aink="http://schemas.microsoft.com/office/drawing/2016/ink" xmlns:am3d="http://schemas.microsoft.com/office/drawing/2017/model3d" xmlns:o="urn:schemas-microsoft-com:office:office" xmlns:r="http://schemas.openxmlformats.org/officeDocument/2006/relationships" xmlns:m="http://schemas.openxmlformats.org/officeDocument/2006/math" xmlns:v="urn:schemas-microsoft-com:vml" xmlns:wp14="http://schemas.microsoft.com/office/word/2010/wordprocessingDrawing" xmlns:wp="http://schemas.openxmlformats.org/drawingml/2006/wordprocessingDrawing" xmlns:w10="urn:schemas-microsoft-com:office:word" xmlns:w="http://schemas.openxmlformats.org/wordprocessingml/2006/main" xmlns:w14="http://schemas.microsoft.com/office/word/2010/wordml" xmlns:w15="http://schemas.microsoft.com/office/word/2012/wordml" xmlns:w16cex="http://schemas.microsoft.com/office/word/2018/wordml/cex" xmlns:w16cid="http://schemas.microsoft.com/office/word/2016/wordml/cid" xmlns:w16="http://schemas.microsoft.com/office/word/2018/wordml" xmlns:w16sdtdh="http://schemas.microsoft.com/office/word/2020/wordml/sdtdatahash" xmlns:w16se="http://schemas.microsoft.com/office/word/2015/wordml/symex" xmlns:wpg="http://schemas.microsoft.com/office/word/2010/wordprocessingGroup" xmlns:wpi="http://schemas.microsoft.com/office/word/2010/wordprocessingInk" xmlns:wne="http://schemas.microsoft.com/office/word/2006/wordml" xmlns:wps="http://schemas.microsoft.com/office/word/2010/wordprocessingShape" mc:Ignorable="w14 w15 w16se w16cid w16 w16cex w16sdtdh wp14">
   <w:body>
     <w:p>
       <w:pPr>
@@ -28,7 +28,7 @@
           <w:rFonts w:eastAsia="Times New Roman"/>
           <w:b/>
           <w:color w:val="000000" w:themeColor="text1"/>
-          <w:lang w:eastAsia="ru-RU"/>
+          <w:lang w:val="en-US" w:eastAsia="ru-RU"/>
           <w14:shadow w14:blurRad="38100" w14:dist="19050" w14:dir="2700000" w14:sx="100000" w14:sy="100000" w14:kx="0" w14:ky="0" w14:algn="tl">
             <w14:schemeClr w14:val="dk1">
               <w14:alpha w14:val="60000"/>
@@ -66,7 +66,7 @@
           <w:rFonts w:eastAsia="Times New Roman"/>
           <w:b/>
           <w:color w:val="000000" w:themeColor="text1"/>
-          <w:lang w:eastAsia="ru-RU"/>
+          <w:lang w:val="en-US" w:eastAsia="ru-RU"/>
           <w14:shadow w14:blurRad="38100" w14:dist="19050" w14:dir="2700000" w14:sx="100000" w14:sy="100000" w14:kx="0" w14:ky="0" w14:algn="tl">
             <w14:schemeClr w14:val="dk1">
               <w14:alpha w14:val="60000"/>
@@ -79,25 +79,6 @@
           </w14:textOutline>
         </w:rPr>
         <w:t>0</w:t>
-      </w:r>
-      <w:r>
-        <w:rPr>
-          <w:rFonts w:eastAsia="Times New Roman"/>
-          <w:b/>
-          <w:color w:val="000000" w:themeColor="text1"/>
-          <w:lang w:eastAsia="ru-RU"/>
-          <w14:shadow w14:blurRad="38100" w14:dist="19050" w14:dir="2700000" w14:sx="100000" w14:sy="100000" w14:kx="0" w14:ky="0" w14:algn="tl">
-            <w14:schemeClr w14:val="dk1">
-              <w14:alpha w14:val="60000"/>
-            </w14:schemeClr>
-          </w14:shadow>
-          <w14:textOutline w14:w="0" w14:cap="flat" w14:cmpd="sng" w14:algn="ctr">
-            <w14:noFill/>
-            <w14:prstDash w14:val="solid"/>
-            <w14:round/>
-          </w14:textOutline>
-        </w:rPr>
-        <w:t xml:space="preserve"> </w:t>
       </w:r>
       <w:r>
         <w:rPr>
@@ -116,12 +97,34 @@
             <w14:round/>
           </w14:textOutline>
         </w:rPr>
+        <w:t xml:space="preserve"> </w:t>
+      </w:r>
+      <w:r>
+        <w:rPr>
+          <w:rFonts w:eastAsia="Times New Roman"/>
+          <w:b/>
+          <w:color w:val="000000" w:themeColor="text1"/>
+          <w:lang w:val="en-US" w:eastAsia="ru-RU"/>
+          <w14:shadow w14:blurRad="38100" w14:dist="19050" w14:dir="2700000" w14:sx="100000" w14:sy="100000" w14:kx="0" w14:ky="0" w14:algn="tl">
+            <w14:schemeClr w14:val="dk1">
+              <w14:alpha w14:val="60000"/>
+            </w14:schemeClr>
+          </w14:shadow>
+          <w14:textOutline w14:w="0" w14:cap="flat" w14:cmpd="sng" w14:algn="ctr">
+            <w14:noFill/>
+            <w14:prstDash w14:val="solid"/>
+            <w14:round/>
+          </w14:textOutline>
+        </w:rPr>
         <w:t>LINQ to Object</w:t>
       </w:r>
     </w:p>
     <w:p>
       <w:pPr>
         <w:pStyle w:val="2"/>
+        <w:rPr>
+          <w:lang w:val="en-US"/>
+        </w:rPr>
       </w:pPr>
       <w:r>
         <w:t>Задание</w:t>
@@ -130,14 +133,14 @@
     <w:p>
       <w:pPr>
         <w:rPr>
-          <w:lang w:eastAsia="zh-CN"/>
+          <w:lang w:val="en-US" w:eastAsia="zh-CN"/>
         </w:rPr>
       </w:pPr>
       <w:hyperlink r:id="rId5" w:history="1">
         <w:r>
           <w:rPr>
             <w:rStyle w:val="a4"/>
-            <w:lang w:eastAsia="zh-CN"/>
+            <w:lang w:val="en-US" w:eastAsia="zh-CN"/>
           </w:rPr>
           <w:t>https://learn.microsoft.com/en-us/dotnet/csharp/programming-guide/concepts/linq/</w:t>
         </w:r>
@@ -163,16 +166,13 @@
           <w:szCs w:val="27"/>
         </w:rPr>
       </w:pPr>
-      <w:bookmarkStart w:id="0" w:name="_GoBack"/>
-      <w:bookmarkEnd w:id="0"/>
       <w:r>
         <w:rPr>
           <w:color w:val="000000"/>
           <w:sz w:val="27"/>
           <w:szCs w:val="27"/>
-          <w:lang w:val="en-US"/>
-        </w:rPr>
-        <w:t>Задайте массив типа string, содержащий</w:t>
+        </w:rPr>
+        <w:t xml:space="preserve">Задайте массив типа </w:t>
       </w:r>
       <w:r>
         <w:rPr>
@@ -181,16 +181,15 @@
           <w:szCs w:val="27"/>
           <w:lang w:val="en-US"/>
         </w:rPr>
-        <w:t xml:space="preserve"> 12</w:t>
+        <w:t>string</w:t>
       </w:r>
       <w:r>
         <w:rPr>
           <w:color w:val="000000"/>
           <w:sz w:val="27"/>
           <w:szCs w:val="27"/>
-          <w:lang w:val="en-US"/>
-        </w:rPr>
-        <w:t xml:space="preserve"> месяцев (June, July, May, December, January</w:t>
+        </w:rPr>
+        <w:t>, содержащий 12 месяцев (</w:t>
       </w:r>
       <w:r>
         <w:rPr>
@@ -199,92 +198,93 @@
           <w:szCs w:val="27"/>
           <w:lang w:val="en-US"/>
         </w:rPr>
-        <w:t xml:space="preserve"> ….</w:t>
+        <w:t>June</w:t>
       </w:r>
       <w:r>
         <w:rPr>
           <w:color w:val="000000"/>
           <w:sz w:val="27"/>
           <w:szCs w:val="27"/>
-          <w:lang w:val="en-US"/>
-        </w:rPr>
-        <w:t xml:space="preserve">). </w:t>
+        </w:rPr>
+        <w:t xml:space="preserve">, </w:t>
       </w:r>
       <w:r>
         <w:rPr>
           <w:color w:val="000000"/>
           <w:sz w:val="27"/>
           <w:szCs w:val="27"/>
-        </w:rPr>
-        <w:t xml:space="preserve">Используя </w:t>
+          <w:lang w:val="en-US"/>
+        </w:rPr>
+        <w:t>July</w:t>
       </w:r>
       <w:r>
         <w:rPr>
           <w:color w:val="000000"/>
           <w:sz w:val="27"/>
           <w:szCs w:val="27"/>
-          <w:lang w:val="en-US"/>
-        </w:rPr>
-        <w:t>LINQ</w:t>
+        </w:rPr>
+        <w:t xml:space="preserve">, </w:t>
       </w:r>
       <w:r>
         <w:rPr>
           <w:color w:val="000000"/>
           <w:sz w:val="27"/>
           <w:szCs w:val="27"/>
-        </w:rPr>
-        <w:t xml:space="preserve"> </w:t>
+          <w:lang w:val="en-US"/>
+        </w:rPr>
+        <w:t>May</w:t>
       </w:r>
       <w:r>
         <w:rPr>
           <w:color w:val="000000"/>
           <w:sz w:val="27"/>
           <w:szCs w:val="27"/>
-          <w:lang w:val="en-US"/>
-        </w:rPr>
-        <w:t>to</w:t>
+        </w:rPr>
+        <w:t xml:space="preserve">, </w:t>
       </w:r>
       <w:r>
         <w:rPr>
           <w:color w:val="000000"/>
           <w:sz w:val="27"/>
           <w:szCs w:val="27"/>
-        </w:rPr>
-        <w:t xml:space="preserve"> </w:t>
+          <w:lang w:val="en-US"/>
+        </w:rPr>
+        <w:t>December</w:t>
       </w:r>
       <w:r>
         <w:rPr>
           <w:color w:val="000000"/>
           <w:sz w:val="27"/>
           <w:szCs w:val="27"/>
-          <w:lang w:val="en-US"/>
-        </w:rPr>
-        <w:t>Object</w:t>
+        </w:rPr>
+        <w:t xml:space="preserve">, </w:t>
       </w:r>
       <w:r>
         <w:rPr>
           <w:color w:val="000000"/>
           <w:sz w:val="27"/>
           <w:szCs w:val="27"/>
-        </w:rPr>
-        <w:t xml:space="preserve"> напишите запрос выбирающий последовательность месяцев с длиной строки равной </w:t>
-      </w:r>
+          <w:lang w:val="en-US"/>
+        </w:rPr>
+        <w:t>January</w:t>
+      </w:r>
+      <w:proofErr w:type="gramStart"/>
       <w:r>
         <w:rPr>
           <w:color w:val="000000"/>
           <w:sz w:val="27"/>
           <w:szCs w:val="27"/>
-          <w:lang w:val="en-US"/>
-        </w:rPr>
-        <w:t>n</w:t>
-      </w:r>
+        </w:rPr>
+        <w:t xml:space="preserve"> ….</w:t>
+      </w:r>
+      <w:proofErr w:type="gramEnd"/>
       <w:r>
         <w:rPr>
           <w:color w:val="000000"/>
           <w:sz w:val="27"/>
           <w:szCs w:val="27"/>
         </w:rPr>
-        <w:t xml:space="preserve">, </w:t>
+        <w:t xml:space="preserve">). </w:t>
       </w:r>
       <w:r>
         <w:rPr>
@@ -292,15 +292,16 @@
           <w:sz w:val="27"/>
           <w:szCs w:val="27"/>
         </w:rPr>
-        <w:t>запрос возвращающий только летние и зимние месяцы, запрос вывода месяцев в алфавитном порядке,</w:t>
+        <w:t xml:space="preserve">Используя </w:t>
       </w:r>
       <w:r>
         <w:rPr>
           <w:color w:val="000000"/>
           <w:sz w:val="27"/>
           <w:szCs w:val="27"/>
-        </w:rPr>
-        <w:t xml:space="preserve"> запрос  </w:t>
+          <w:lang w:val="en-US"/>
+        </w:rPr>
+        <w:t>LINQ</w:t>
       </w:r>
       <w:r>
         <w:rPr>
@@ -308,15 +309,108 @@
           <w:sz w:val="27"/>
           <w:szCs w:val="27"/>
         </w:rPr>
-        <w:t>счита</w:t>
+        <w:t xml:space="preserve"> </w:t>
       </w:r>
       <w:r>
         <w:rPr>
           <w:color w:val="000000"/>
           <w:sz w:val="27"/>
           <w:szCs w:val="27"/>
-        </w:rPr>
-        <w:t>ющий месяцы содержащие букву «u» и длиной имени не менее 4-х..</w:t>
+          <w:lang w:val="en-US"/>
+        </w:rPr>
+        <w:t>to</w:t>
+      </w:r>
+      <w:r>
+        <w:rPr>
+          <w:color w:val="000000"/>
+          <w:sz w:val="27"/>
+          <w:szCs w:val="27"/>
+        </w:rPr>
+        <w:t xml:space="preserve"> </w:t>
+      </w:r>
+      <w:r>
+        <w:rPr>
+          <w:color w:val="000000"/>
+          <w:sz w:val="27"/>
+          <w:szCs w:val="27"/>
+          <w:lang w:val="en-US"/>
+        </w:rPr>
+        <w:t>Object</w:t>
+      </w:r>
+      <w:r>
+        <w:rPr>
+          <w:color w:val="000000"/>
+          <w:sz w:val="27"/>
+          <w:szCs w:val="27"/>
+        </w:rPr>
+        <w:t xml:space="preserve"> напишите запрос выбирающий последовательность месяцев с длиной строки равной </w:t>
+      </w:r>
+      <w:r>
+        <w:rPr>
+          <w:color w:val="000000"/>
+          <w:sz w:val="27"/>
+          <w:szCs w:val="27"/>
+          <w:lang w:val="en-US"/>
+        </w:rPr>
+        <w:t>n</w:t>
+      </w:r>
+      <w:r>
+        <w:rPr>
+          <w:color w:val="000000"/>
+          <w:sz w:val="27"/>
+          <w:szCs w:val="27"/>
+        </w:rPr>
+        <w:t xml:space="preserve">, </w:t>
+      </w:r>
+      <w:r>
+        <w:rPr>
+          <w:color w:val="000000"/>
+          <w:sz w:val="27"/>
+          <w:szCs w:val="27"/>
+        </w:rPr>
+        <w:t>запрос возвращающий только летние и зимние месяцы, запрос вывода месяцев в алфавитном порядке,</w:t>
+      </w:r>
+      <w:r>
+        <w:rPr>
+          <w:color w:val="000000"/>
+          <w:sz w:val="27"/>
+          <w:szCs w:val="27"/>
+        </w:rPr>
+        <w:t xml:space="preserve"> </w:t>
+      </w:r>
+      <w:proofErr w:type="gramStart"/>
+      <w:r>
+        <w:rPr>
+          <w:color w:val="000000"/>
+          <w:sz w:val="27"/>
+          <w:szCs w:val="27"/>
+        </w:rPr>
+        <w:t xml:space="preserve">запрос  </w:t>
+      </w:r>
+      <w:r>
+        <w:rPr>
+          <w:color w:val="000000"/>
+          <w:sz w:val="27"/>
+          <w:szCs w:val="27"/>
+        </w:rPr>
+        <w:t>счита</w:t>
+      </w:r>
+      <w:r>
+        <w:rPr>
+          <w:color w:val="000000"/>
+          <w:sz w:val="27"/>
+          <w:szCs w:val="27"/>
+        </w:rPr>
+        <w:t>ющий</w:t>
+      </w:r>
+      <w:proofErr w:type="gramEnd"/>
+      <w:r>
+        <w:rPr>
+          <w:color w:val="000000"/>
+          <w:sz w:val="27"/>
+          <w:szCs w:val="27"/>
+        </w:rPr>
+        <w:t xml:space="preserve"> месяцы содержащие букву «u» и длиной имени не менее 4-х..</w:t>
       </w:r>
     </w:p>
     <w:p>
@@ -397,13 +491,23 @@
         </w:rPr>
         <w:t xml:space="preserve">&gt; </w:t>
       </w:r>
+      <w:proofErr w:type="gramStart"/>
       <w:r>
         <w:rPr>
           <w:color w:val="000000"/>
           <w:sz w:val="27"/>
           <w:szCs w:val="27"/>
         </w:rPr>
-        <w:t>и  параметризируйте ее</w:t>
+        <w:t>и  параметризируйте</w:t>
+      </w:r>
+      <w:proofErr w:type="gramEnd"/>
+      <w:r>
+        <w:rPr>
+          <w:color w:val="000000"/>
+          <w:sz w:val="27"/>
+          <w:szCs w:val="27"/>
+        </w:rPr>
+        <w:t xml:space="preserve"> ее</w:t>
       </w:r>
       <w:r>
         <w:rPr>
@@ -513,6 +617,7 @@
         </w:rPr>
         <w:t xml:space="preserve">Один из запросов </w:t>
       </w:r>
+      <w:proofErr w:type="gramStart"/>
       <w:r>
         <w:rPr>
           <w:color w:val="000000"/>
@@ -527,7 +632,16 @@
           <w:sz w:val="27"/>
           <w:szCs w:val="27"/>
         </w:rPr>
-        <w:t xml:space="preserve">уйте </w:t>
+        <w:t>уйте</w:t>
+      </w:r>
+      <w:proofErr w:type="gramEnd"/>
+      <w:r>
+        <w:rPr>
+          <w:color w:val="000000"/>
+          <w:sz w:val="27"/>
+          <w:szCs w:val="27"/>
+        </w:rPr>
+        <w:t xml:space="preserve"> </w:t>
       </w:r>
       <w:r>
         <w:rPr>
@@ -693,7 +807,51 @@
           <w:sz w:val="27"/>
           <w:szCs w:val="27"/>
         </w:rPr>
-        <w:t>условия, проекций, упорядочивания, группировки, агрегирования, кванторов и раз</w:t>
+        <w:t xml:space="preserve">условия, проекций, </w:t>
+      </w:r>
+      <w:proofErr w:type="spellStart"/>
+      <w:r>
+        <w:rPr>
+          <w:color w:val="000000"/>
+          <w:sz w:val="27"/>
+          <w:szCs w:val="27"/>
+        </w:rPr>
+        <w:t>упоря</w:t>
+      </w:r>
+      <w:proofErr w:type="spellEnd"/>
+      <w:r>
+        <w:rPr>
+          <w:color w:val="000000"/>
+          <w:sz w:val="27"/>
+          <w:szCs w:val="27"/>
+        </w:rPr>
+        <w:tab/>
+      </w:r>
+      <w:r>
+        <w:rPr>
+          <w:color w:val="000000"/>
+          <w:sz w:val="27"/>
+          <w:szCs w:val="27"/>
+        </w:rPr>
+        <w:tab/>
+      </w:r>
+      <w:proofErr w:type="spellStart"/>
+      <w:r>
+        <w:rPr>
+          <w:color w:val="000000"/>
+          <w:sz w:val="27"/>
+          <w:szCs w:val="27"/>
+        </w:rPr>
+        <w:t>дочивания</w:t>
+      </w:r>
+      <w:proofErr w:type="spellEnd"/>
+      <w:r>
+        <w:rPr>
+          <w:color w:val="000000"/>
+          <w:sz w:val="27"/>
+          <w:szCs w:val="27"/>
+        </w:rPr>
+        <w:t>, группировки, агрегирования, кванторов и раз</w:t>
       </w:r>
       <w:r>
         <w:rPr>
@@ -806,7 +964,7 @@
                 <w:lang w:eastAsia="ru-RU"/>
               </w:rPr>
             </w:pPr>
-            <w:bookmarkStart w:id="1" w:name="_Toc410645299"/>
+            <w:bookmarkStart w:id="0" w:name="_Toc410645299"/>
             <w:r>
               <w:rPr>
                 <w:sz w:val="28"/>
@@ -1198,16 +1356,29 @@
                 <w:lang w:eastAsia="ru-RU"/>
               </w:rPr>
             </w:pPr>
-            <w:r>
-              <w:rPr>
-                <w:rFonts w:ascii="Times New Roman" w:eastAsia="Times New Roman" w:hAnsi="Times New Roman" w:cs="Times New Roman"/>
-                <w:i/>
-                <w:color w:val="000000"/>
-                <w:sz w:val="28"/>
-                <w:szCs w:val="28"/>
-                <w:lang w:eastAsia="ru-RU"/>
-              </w:rPr>
-              <w:t>Рейс который вылетает в понедельник раньше всех</w:t>
+            <w:proofErr w:type="gramStart"/>
+            <w:r>
+              <w:rPr>
+                <w:rFonts w:ascii="Times New Roman" w:eastAsia="Times New Roman" w:hAnsi="Times New Roman" w:cs="Times New Roman"/>
+                <w:i/>
+                <w:color w:val="000000"/>
+                <w:sz w:val="28"/>
+                <w:szCs w:val="28"/>
+                <w:lang w:eastAsia="ru-RU"/>
+              </w:rPr>
+              <w:t>Рейс</w:t>
+            </w:r>
+            <w:proofErr w:type="gramEnd"/>
+            <w:r>
+              <w:rPr>
+                <w:rFonts w:ascii="Times New Roman" w:eastAsia="Times New Roman" w:hAnsi="Times New Roman" w:cs="Times New Roman"/>
+                <w:i/>
+                <w:color w:val="000000"/>
+                <w:sz w:val="28"/>
+                <w:szCs w:val="28"/>
+                <w:lang w:eastAsia="ru-RU"/>
+              </w:rPr>
+              <w:t xml:space="preserve"> который вылетает в понедельник раньше всех</w:t>
             </w:r>
           </w:p>
           <w:p>
@@ -1232,7 +1403,31 @@
                 <w:szCs w:val="28"/>
                 <w:lang w:eastAsia="ru-RU"/>
               </w:rPr>
-              <w:t>Рейс который вылетает в среду или пятницу  позже всех</w:t>
+              <w:t xml:space="preserve">Рейс который вылетает в среду или </w:t>
+            </w:r>
+            <w:proofErr w:type="gramStart"/>
+            <w:r>
+              <w:rPr>
+                <w:rFonts w:ascii="Times New Roman" w:eastAsia="Times New Roman" w:hAnsi="Times New Roman" w:cs="Times New Roman"/>
+                <w:i/>
+                <w:color w:val="000000"/>
+                <w:sz w:val="28"/>
+                <w:szCs w:val="28"/>
+                <w:lang w:eastAsia="ru-RU"/>
+              </w:rPr>
+              <w:t>пятницу  позже</w:t>
+            </w:r>
+            <w:proofErr w:type="gramEnd"/>
+            <w:r>
+              <w:rPr>
+                <w:rFonts w:ascii="Times New Roman" w:eastAsia="Times New Roman" w:hAnsi="Times New Roman" w:cs="Times New Roman"/>
+                <w:i/>
+                <w:color w:val="000000"/>
+                <w:sz w:val="28"/>
+                <w:szCs w:val="28"/>
+                <w:lang w:eastAsia="ru-RU"/>
+              </w:rPr>
+              <w:t xml:space="preserve"> всех</w:t>
             </w:r>
           </w:p>
           <w:p>
@@ -1498,7 +1693,31 @@
                 <w:szCs w:val="28"/>
                 <w:lang w:eastAsia="ru-RU"/>
               </w:rPr>
-              <w:t>количество студентов заданной группы  упорядоченных по фамилии</w:t>
+              <w:t xml:space="preserve">количество студентов заданной </w:t>
+            </w:r>
+            <w:proofErr w:type="gramStart"/>
+            <w:r>
+              <w:rPr>
+                <w:rFonts w:ascii="Times New Roman" w:eastAsia="Times New Roman" w:hAnsi="Times New Roman" w:cs="Times New Roman"/>
+                <w:i/>
+                <w:color w:val="000000"/>
+                <w:sz w:val="28"/>
+                <w:szCs w:val="28"/>
+                <w:lang w:eastAsia="ru-RU"/>
+              </w:rPr>
+              <w:t>группы  упорядоченных</w:t>
+            </w:r>
+            <w:proofErr w:type="gramEnd"/>
+            <w:r>
+              <w:rPr>
+                <w:rFonts w:ascii="Times New Roman" w:eastAsia="Times New Roman" w:hAnsi="Times New Roman" w:cs="Times New Roman"/>
+                <w:i/>
+                <w:color w:val="000000"/>
+                <w:sz w:val="28"/>
+                <w:szCs w:val="28"/>
+                <w:lang w:eastAsia="ru-RU"/>
+              </w:rPr>
+              <w:t xml:space="preserve"> по фамилии</w:t>
             </w:r>
           </w:p>
           <w:p>
@@ -1626,7 +1845,31 @@
                 <w:szCs w:val="28"/>
                 <w:lang w:eastAsia="ru-RU"/>
               </w:rPr>
-              <w:t xml:space="preserve">  список покупателей,  у которых номер кредитной карточки </w:t>
+              <w:t xml:space="preserve">  список </w:t>
+            </w:r>
+            <w:proofErr w:type="gramStart"/>
+            <w:r>
+              <w:rPr>
+                <w:rFonts w:ascii="Times New Roman" w:eastAsia="Times New Roman" w:hAnsi="Times New Roman" w:cs="Times New Roman"/>
+                <w:i/>
+                <w:color w:val="000000"/>
+                <w:sz w:val="28"/>
+                <w:szCs w:val="28"/>
+                <w:lang w:eastAsia="ru-RU"/>
+              </w:rPr>
+              <w:t>покупателей,  у</w:t>
+            </w:r>
+            <w:proofErr w:type="gramEnd"/>
+            <w:r>
+              <w:rPr>
+                <w:rFonts w:ascii="Times New Roman" w:eastAsia="Times New Roman" w:hAnsi="Times New Roman" w:cs="Times New Roman"/>
+                <w:i/>
+                <w:color w:val="000000"/>
+                <w:sz w:val="28"/>
+                <w:szCs w:val="28"/>
+                <w:lang w:eastAsia="ru-RU"/>
+              </w:rPr>
+              <w:t xml:space="preserve"> которых номер кредитной карточки </w:t>
             </w:r>
             <w:r>
               <w:rPr>
@@ -2080,16 +2323,29 @@
                 <w:lang w:eastAsia="ru-RU"/>
               </w:rPr>
             </w:pPr>
-            <w:r>
-              <w:rPr>
-                <w:rFonts w:ascii="Times New Roman" w:eastAsia="Times New Roman" w:hAnsi="Times New Roman" w:cs="Times New Roman"/>
-                <w:i/>
-                <w:color w:val="000000"/>
-                <w:sz w:val="28"/>
-                <w:szCs w:val="28"/>
-                <w:lang w:eastAsia="ru-RU"/>
-              </w:rPr>
-              <w:t>Список книг отсортированных по цене</w:t>
+            <w:proofErr w:type="gramStart"/>
+            <w:r>
+              <w:rPr>
+                <w:rFonts w:ascii="Times New Roman" w:eastAsia="Times New Roman" w:hAnsi="Times New Roman" w:cs="Times New Roman"/>
+                <w:i/>
+                <w:color w:val="000000"/>
+                <w:sz w:val="28"/>
+                <w:szCs w:val="28"/>
+                <w:lang w:eastAsia="ru-RU"/>
+              </w:rPr>
+              <w:t>Список книг</w:t>
+            </w:r>
+            <w:proofErr w:type="gramEnd"/>
+            <w:r>
+              <w:rPr>
+                <w:rFonts w:ascii="Times New Roman" w:eastAsia="Times New Roman" w:hAnsi="Times New Roman" w:cs="Times New Roman"/>
+                <w:i/>
+                <w:color w:val="000000"/>
+                <w:sz w:val="28"/>
+                <w:szCs w:val="28"/>
+                <w:lang w:eastAsia="ru-RU"/>
+              </w:rPr>
+              <w:t xml:space="preserve"> отсортированных по цене</w:t>
             </w:r>
           </w:p>
         </w:tc>
@@ -2217,7 +2473,31 @@
                 <w:szCs w:val="28"/>
                 <w:lang w:eastAsia="ru-RU"/>
               </w:rPr>
-              <w:t>количество квартир  на определенной улице</w:t>
+              <w:t xml:space="preserve">количество </w:t>
+            </w:r>
+            <w:proofErr w:type="gramStart"/>
+            <w:r>
+              <w:rPr>
+                <w:rFonts w:ascii="Times New Roman" w:eastAsia="Times New Roman" w:hAnsi="Times New Roman" w:cs="Times New Roman"/>
+                <w:i/>
+                <w:color w:val="000000"/>
+                <w:sz w:val="28"/>
+                <w:szCs w:val="28"/>
+                <w:lang w:eastAsia="ru-RU"/>
+              </w:rPr>
+              <w:t>квартир  на</w:t>
+            </w:r>
+            <w:proofErr w:type="gramEnd"/>
+            <w:r>
+              <w:rPr>
+                <w:rFonts w:ascii="Times New Roman" w:eastAsia="Times New Roman" w:hAnsi="Times New Roman" w:cs="Times New Roman"/>
+                <w:i/>
+                <w:color w:val="000000"/>
+                <w:sz w:val="28"/>
+                <w:szCs w:val="28"/>
+                <w:lang w:eastAsia="ru-RU"/>
+              </w:rPr>
+              <w:t xml:space="preserve"> определенной улице</w:t>
             </w:r>
           </w:p>
           <w:p>
@@ -2242,7 +2522,31 @@
                 <w:szCs w:val="28"/>
                 <w:lang w:eastAsia="ru-RU"/>
               </w:rPr>
-              <w:t xml:space="preserve"> список  квартир,  имеющих  заданное  число  комнат  и  расположенных на этаже, который находится в заданном промежутке;</w:t>
+              <w:t xml:space="preserve"> </w:t>
+            </w:r>
+            <w:proofErr w:type="gramStart"/>
+            <w:r>
+              <w:rPr>
+                <w:rFonts w:ascii="Times New Roman" w:eastAsia="Times New Roman" w:hAnsi="Times New Roman" w:cs="Times New Roman"/>
+                <w:i/>
+                <w:color w:val="000000"/>
+                <w:sz w:val="28"/>
+                <w:szCs w:val="28"/>
+                <w:lang w:eastAsia="ru-RU"/>
+              </w:rPr>
+              <w:t>список  квартир</w:t>
+            </w:r>
+            <w:proofErr w:type="gramEnd"/>
+            <w:r>
+              <w:rPr>
+                <w:rFonts w:ascii="Times New Roman" w:eastAsia="Times New Roman" w:hAnsi="Times New Roman" w:cs="Times New Roman"/>
+                <w:i/>
+                <w:color w:val="000000"/>
+                <w:sz w:val="28"/>
+                <w:szCs w:val="28"/>
+                <w:lang w:eastAsia="ru-RU"/>
+              </w:rPr>
+              <w:t>,  имеющих  заданное  число  комнат  и  расположенных на этаже, который находится в заданном промежутке;</w:t>
             </w:r>
           </w:p>
         </w:tc>
@@ -2751,7 +3055,31 @@
                 <w:szCs w:val="28"/>
                 <w:lang w:eastAsia="ru-RU"/>
               </w:rPr>
-              <w:t>количество наименований цена которых больше 100</w:t>
+              <w:t xml:space="preserve">количество наименований </w:t>
+            </w:r>
+            <w:proofErr w:type="gramStart"/>
+            <w:r>
+              <w:rPr>
+                <w:rFonts w:ascii="Times New Roman" w:eastAsia="Times New Roman" w:hAnsi="Times New Roman" w:cs="Times New Roman"/>
+                <w:i/>
+                <w:color w:val="000000"/>
+                <w:sz w:val="28"/>
+                <w:szCs w:val="28"/>
+                <w:lang w:eastAsia="ru-RU"/>
+              </w:rPr>
+              <w:t>цена</w:t>
+            </w:r>
+            <w:proofErr w:type="gramEnd"/>
+            <w:r>
+              <w:rPr>
+                <w:rFonts w:ascii="Times New Roman" w:eastAsia="Times New Roman" w:hAnsi="Times New Roman" w:cs="Times New Roman"/>
+                <w:i/>
+                <w:color w:val="000000"/>
+                <w:sz w:val="28"/>
+                <w:szCs w:val="28"/>
+                <w:lang w:eastAsia="ru-RU"/>
+              </w:rPr>
+              <w:t xml:space="preserve"> которых больше 100</w:t>
             </w:r>
           </w:p>
           <w:p>
@@ -2929,7 +3257,19 @@
                 <w:szCs w:val="28"/>
                 <w:lang w:eastAsia="ru-RU"/>
               </w:rPr>
-              <w:t xml:space="preserve"> список поездов, следующих до заданного пункта назначения и отправляющихся после заданного часа;</w:t>
+              <w:t xml:space="preserve"> список поездов, следующих до заданного пункта назначения и </w:t>
+            </w:r>
+            <w:r>
+              <w:rPr>
+                <w:rFonts w:ascii="Times New Roman" w:eastAsia="Times New Roman" w:hAnsi="Times New Roman" w:cs="Times New Roman"/>
+                <w:i/>
+                <w:color w:val="000000"/>
+                <w:sz w:val="28"/>
+                <w:szCs w:val="28"/>
+                <w:lang w:eastAsia="ru-RU"/>
+              </w:rPr>
+              <w:lastRenderedPageBreak/>
+              <w:t>отправляющихся после заданного часа;</w:t>
             </w:r>
           </w:p>
           <w:p>
@@ -2954,7 +3294,6 @@
                 <w:szCs w:val="28"/>
                 <w:lang w:eastAsia="ru-RU"/>
               </w:rPr>
-              <w:lastRenderedPageBreak/>
               <w:t>максимальный поезд по количеству мест</w:t>
             </w:r>
           </w:p>
@@ -3125,16 +3464,29 @@
                 <w:lang w:eastAsia="ru-RU"/>
               </w:rPr>
             </w:pPr>
-            <w:r>
-              <w:rPr>
-                <w:rFonts w:ascii="Times New Roman" w:eastAsia="Times New Roman" w:hAnsi="Times New Roman" w:cs="Times New Roman"/>
-                <w:i/>
-                <w:color w:val="000000"/>
-                <w:sz w:val="28"/>
-                <w:szCs w:val="28"/>
-                <w:lang w:eastAsia="ru-RU"/>
-              </w:rPr>
-              <w:t>минимальный  по пробегу автобус</w:t>
+            <w:proofErr w:type="gramStart"/>
+            <w:r>
+              <w:rPr>
+                <w:rFonts w:ascii="Times New Roman" w:eastAsia="Times New Roman" w:hAnsi="Times New Roman" w:cs="Times New Roman"/>
+                <w:i/>
+                <w:color w:val="000000"/>
+                <w:sz w:val="28"/>
+                <w:szCs w:val="28"/>
+                <w:lang w:eastAsia="ru-RU"/>
+              </w:rPr>
+              <w:t>минимальный  по</w:t>
+            </w:r>
+            <w:proofErr w:type="gramEnd"/>
+            <w:r>
+              <w:rPr>
+                <w:rFonts w:ascii="Times New Roman" w:eastAsia="Times New Roman" w:hAnsi="Times New Roman" w:cs="Times New Roman"/>
+                <w:i/>
+                <w:color w:val="000000"/>
+                <w:sz w:val="28"/>
+                <w:szCs w:val="28"/>
+                <w:lang w:eastAsia="ru-RU"/>
+              </w:rPr>
+              <w:t xml:space="preserve"> пробегу автобус</w:t>
             </w:r>
           </w:p>
           <w:p>
@@ -3461,6 +3813,7 @@
                 <w:lang w:eastAsia="ru-RU"/>
               </w:rPr>
             </w:pPr>
+            <w:proofErr w:type="gramStart"/>
             <w:r>
               <w:rPr>
                 <w:rFonts w:ascii="Times New Roman" w:eastAsia="Times New Roman" w:hAnsi="Times New Roman" w:cs="Times New Roman"/>
@@ -3481,7 +3834,19 @@
                 <w:szCs w:val="28"/>
                 <w:lang w:eastAsia="ru-RU"/>
               </w:rPr>
-              <w:t xml:space="preserve">  с наименьшим/наибольшим верхним элементом; </w:t>
+              <w:t xml:space="preserve">  с</w:t>
+            </w:r>
+            <w:proofErr w:type="gramEnd"/>
+            <w:r>
+              <w:rPr>
+                <w:rFonts w:ascii="Times New Roman" w:eastAsia="Times New Roman" w:hAnsi="Times New Roman" w:cs="Times New Roman"/>
+                <w:i/>
+                <w:color w:val="000000"/>
+                <w:sz w:val="28"/>
+                <w:szCs w:val="28"/>
+                <w:lang w:eastAsia="ru-RU"/>
+              </w:rPr>
+              <w:t xml:space="preserve"> наименьшим/наибольшим верхним элементом; </w:t>
             </w:r>
           </w:p>
           <w:p>
@@ -3693,7 +4058,31 @@
                 <w:szCs w:val="28"/>
                 <w:lang w:eastAsia="ru-RU"/>
               </w:rPr>
-              <w:t xml:space="preserve"> множества  с наименьшей/наибольшей суммой элементов; </w:t>
+              <w:t xml:space="preserve"> </w:t>
+            </w:r>
+            <w:proofErr w:type="gramStart"/>
+            <w:r>
+              <w:rPr>
+                <w:rFonts w:ascii="Times New Roman" w:eastAsia="Times New Roman" w:hAnsi="Times New Roman" w:cs="Times New Roman"/>
+                <w:i/>
+                <w:color w:val="000000"/>
+                <w:sz w:val="28"/>
+                <w:szCs w:val="28"/>
+                <w:lang w:eastAsia="ru-RU"/>
+              </w:rPr>
+              <w:t>множества  с</w:t>
+            </w:r>
+            <w:proofErr w:type="gramEnd"/>
+            <w:r>
+              <w:rPr>
+                <w:rFonts w:ascii="Times New Roman" w:eastAsia="Times New Roman" w:hAnsi="Times New Roman" w:cs="Times New Roman"/>
+                <w:i/>
+                <w:color w:val="000000"/>
+                <w:sz w:val="28"/>
+                <w:szCs w:val="28"/>
+                <w:lang w:eastAsia="ru-RU"/>
+              </w:rPr>
+              <w:t xml:space="preserve"> наименьшей/наибольшей суммой элементов; </w:t>
             </w:r>
           </w:p>
           <w:p>
@@ -4270,7 +4659,19 @@
                 <w:szCs w:val="28"/>
                 <w:lang w:eastAsia="ru-RU"/>
               </w:rPr>
-              <w:t xml:space="preserve">Первую строку, содержащую точку или </w:t>
+              <w:t xml:space="preserve">Первую строку, содержащую точку </w:t>
+            </w:r>
+            <w:proofErr w:type="gramStart"/>
+            <w:r>
+              <w:rPr>
+                <w:rFonts w:ascii="Times New Roman" w:eastAsia="Times New Roman" w:hAnsi="Times New Roman" w:cs="Times New Roman"/>
+                <w:i/>
+                <w:color w:val="000000"/>
+                <w:sz w:val="28"/>
+                <w:szCs w:val="28"/>
+                <w:lang w:eastAsia="ru-RU"/>
+              </w:rPr>
+              <w:t xml:space="preserve">или </w:t>
             </w:r>
             <w:r>
               <w:rPr>
@@ -4283,6 +4684,7 @@
               </w:rPr>
               <w:t>?</w:t>
             </w:r>
+            <w:proofErr w:type="gramEnd"/>
           </w:p>
           <w:p>
             <w:pPr>
@@ -5559,16 +5961,29 @@
                 <w:lang w:eastAsia="ru-RU"/>
               </w:rPr>
             </w:pPr>
-            <w:r>
-              <w:rPr>
-                <w:rFonts w:ascii="Times New Roman" w:eastAsia="Times New Roman" w:hAnsi="Times New Roman" w:cs="Times New Roman"/>
-                <w:i/>
-                <w:color w:val="000000"/>
-                <w:sz w:val="28"/>
-                <w:szCs w:val="28"/>
-                <w:lang w:eastAsia="ru-RU"/>
-              </w:rPr>
-              <w:t>Первое время в котором часы и минуты совпадают</w:t>
+            <w:proofErr w:type="gramStart"/>
+            <w:r>
+              <w:rPr>
+                <w:rFonts w:ascii="Times New Roman" w:eastAsia="Times New Roman" w:hAnsi="Times New Roman" w:cs="Times New Roman"/>
+                <w:i/>
+                <w:color w:val="000000"/>
+                <w:sz w:val="28"/>
+                <w:szCs w:val="28"/>
+                <w:lang w:eastAsia="ru-RU"/>
+              </w:rPr>
+              <w:t>Первое время</w:t>
+            </w:r>
+            <w:proofErr w:type="gramEnd"/>
+            <w:r>
+              <w:rPr>
+                <w:rFonts w:ascii="Times New Roman" w:eastAsia="Times New Roman" w:hAnsi="Times New Roman" w:cs="Times New Roman"/>
+                <w:i/>
+                <w:color w:val="000000"/>
+                <w:sz w:val="28"/>
+                <w:szCs w:val="28"/>
+                <w:lang w:eastAsia="ru-RU"/>
+              </w:rPr>
+              <w:t xml:space="preserve"> в котором часы и минуты совпадают</w:t>
             </w:r>
           </w:p>
           <w:p>
@@ -6022,6 +6437,7 @@
               </w:rPr>
               <w:t xml:space="preserve"> </w:t>
             </w:r>
+            <w:proofErr w:type="gramStart"/>
             <w:r>
               <w:rPr>
                 <w:rFonts w:ascii="Times New Roman" w:eastAsia="Times New Roman" w:hAnsi="Times New Roman" w:cs="Times New Roman"/>
@@ -6055,6 +6471,7 @@
               </w:rPr>
               <w:t>m</w:t>
             </w:r>
+            <w:proofErr w:type="gramEnd"/>
             <w:r>
               <w:rPr>
                 <w:rFonts w:ascii="Times New Roman" w:eastAsia="Times New Roman" w:hAnsi="Times New Roman" w:cs="Times New Roman"/>
@@ -6252,16 +6669,29 @@
                 <w:lang w:eastAsia="ru-RU"/>
               </w:rPr>
             </w:pPr>
-            <w:r>
-              <w:rPr>
-                <w:rFonts w:ascii="Times New Roman" w:eastAsia="Times New Roman" w:hAnsi="Times New Roman" w:cs="Times New Roman"/>
-                <w:i/>
-                <w:color w:val="000000"/>
-                <w:sz w:val="28"/>
-                <w:szCs w:val="28"/>
-                <w:lang w:eastAsia="ru-RU"/>
-              </w:rPr>
-              <w:t>Список множеств длины которых принадлежат заданному диапазону</w:t>
+            <w:proofErr w:type="gramStart"/>
+            <w:r>
+              <w:rPr>
+                <w:rFonts w:ascii="Times New Roman" w:eastAsia="Times New Roman" w:hAnsi="Times New Roman" w:cs="Times New Roman"/>
+                <w:i/>
+                <w:color w:val="000000"/>
+                <w:sz w:val="28"/>
+                <w:szCs w:val="28"/>
+                <w:lang w:eastAsia="ru-RU"/>
+              </w:rPr>
+              <w:t>Список множеств длины</w:t>
+            </w:r>
+            <w:proofErr w:type="gramEnd"/>
+            <w:r>
+              <w:rPr>
+                <w:rFonts w:ascii="Times New Roman" w:eastAsia="Times New Roman" w:hAnsi="Times New Roman" w:cs="Times New Roman"/>
+                <w:i/>
+                <w:color w:val="000000"/>
+                <w:sz w:val="28"/>
+                <w:szCs w:val="28"/>
+                <w:lang w:eastAsia="ru-RU"/>
+              </w:rPr>
+              <w:t xml:space="preserve"> которых принадлежат заданному диапазону</w:t>
             </w:r>
           </w:p>
           <w:p>
@@ -6305,7 +6735,7 @@
         </w:rPr>
         <w:t>Вопросы</w:t>
       </w:r>
-      <w:bookmarkEnd w:id="1"/>
+      <w:bookmarkEnd w:id="0"/>
     </w:p>
     <w:p>
       <w:pPr>
@@ -6389,7 +6819,15 @@
           <w:sz w:val="28"/>
           <w:szCs w:val="28"/>
         </w:rPr>
-        <w:t xml:space="preserve"> операци</w:t>
+        <w:t xml:space="preserve"> </w:t>
+      </w:r>
+      <w:proofErr w:type="gramStart"/>
+      <w:r>
+        <w:rPr>
+          <w:sz w:val="28"/>
+          <w:szCs w:val="28"/>
+        </w:rPr>
+        <w:t>операци</w:t>
       </w:r>
       <w:r>
         <w:rPr>
@@ -6404,7 +6842,16 @@
           <w:sz w:val="28"/>
           <w:szCs w:val="28"/>
         </w:rPr>
-        <w:t>  и </w:t>
+        <w:t>  и</w:t>
+      </w:r>
+      <w:proofErr w:type="gramEnd"/>
+      <w:r>
+        <w:rPr>
+          <w:bCs/>
+          <w:sz w:val="28"/>
+          <w:szCs w:val="28"/>
+        </w:rPr>
+        <w:t> </w:t>
       </w:r>
       <w:r>
         <w:rPr>
@@ -6741,24 +7188,16 @@
         </w:rPr>
         <w:t xml:space="preserve">перация </w:t>
       </w:r>
-      <w:proofErr w:type="spellStart"/>
+      <w:proofErr w:type="gramStart"/>
       <w:r>
         <w:rPr>
           <w:bCs/>
           <w:sz w:val="28"/>
           <w:szCs w:val="28"/>
         </w:rPr>
-        <w:t>Select</w:t>
-      </w:r>
-      <w:proofErr w:type="spellEnd"/>
-      <w:r>
-        <w:rPr>
-          <w:bCs/>
-          <w:sz w:val="28"/>
-          <w:szCs w:val="28"/>
-        </w:rPr>
-        <w:t> ?</w:t>
-      </w:r>
+        <w:t>Select ?</w:t>
+      </w:r>
+      <w:proofErr w:type="gramEnd"/>
     </w:p>
     <w:p>
       <w:pPr>
@@ -6805,25 +7244,7 @@
           <w:sz w:val="28"/>
           <w:szCs w:val="28"/>
         </w:rPr>
-        <w:t xml:space="preserve"> </w:t>
-      </w:r>
-      <w:proofErr w:type="spellStart"/>
-      <w:r>
-        <w:rPr>
-          <w:bCs/>
-          <w:sz w:val="28"/>
-          <w:szCs w:val="28"/>
-        </w:rPr>
-        <w:t>Take</w:t>
-      </w:r>
-      <w:proofErr w:type="spellEnd"/>
-      <w:r>
-        <w:rPr>
-          <w:bCs/>
-          <w:sz w:val="28"/>
-          <w:szCs w:val="28"/>
-        </w:rPr>
-        <w:t xml:space="preserve">, </w:t>
+        <w:t xml:space="preserve"> Take, </w:t>
       </w:r>
       <w:proofErr w:type="spellStart"/>
       <w:r>
@@ -6884,6 +7305,7 @@
         <w:t xml:space="preserve"> </w:t>
       </w:r>
       <w:proofErr w:type="spellStart"/>
+      <w:proofErr w:type="gramStart"/>
       <w:r>
         <w:rPr>
           <w:bCs/>
@@ -6902,6 +7324,7 @@
         </w:rPr>
         <w:t> ?</w:t>
       </w:r>
+      <w:proofErr w:type="gramEnd"/>
     </w:p>
     <w:p>
       <w:pPr>
@@ -7067,7 +7490,7 @@
           <w:sz w:val="28"/>
           <w:szCs w:val="28"/>
         </w:rPr>
-        <w:t xml:space="preserve">, </w:t>
+        <w:t xml:space="preserve">, Union, </w:t>
       </w:r>
       <w:proofErr w:type="spellStart"/>
       <w:r>
@@ -7076,7 +7499,7 @@
           <w:sz w:val="28"/>
           <w:szCs w:val="28"/>
         </w:rPr>
-        <w:t>Union</w:t>
+        <w:t>Except</w:t>
       </w:r>
       <w:proofErr w:type="spellEnd"/>
       <w:r>
@@ -7085,7 +7508,7 @@
           <w:sz w:val="28"/>
           <w:szCs w:val="28"/>
         </w:rPr>
-        <w:t xml:space="preserve">, </w:t>
+        <w:t xml:space="preserve"> и </w:t>
       </w:r>
       <w:proofErr w:type="spellStart"/>
       <w:r>
@@ -7094,7 +7517,7 @@
           <w:sz w:val="28"/>
           <w:szCs w:val="28"/>
         </w:rPr>
-        <w:t>Except</w:t>
+        <w:t>Intersect</w:t>
       </w:r>
       <w:proofErr w:type="spellEnd"/>
       <w:r>
@@ -7102,25 +7525,6 @@
           <w:bCs/>
           <w:sz w:val="28"/>
           <w:szCs w:val="28"/>
-        </w:rPr>
-        <w:t xml:space="preserve"> и </w:t>
-      </w:r>
-      <w:proofErr w:type="spellStart"/>
-      <w:r>
-        <w:rPr>
-          <w:bCs/>
-          <w:sz w:val="28"/>
-          <w:szCs w:val="28"/>
-        </w:rPr>
-        <w:t>Intersect</w:t>
-      </w:r>
-      <w:proofErr w:type="spellEnd"/>
-      <w:r>
-        <w:rPr>
-          <w:bCs/>
-          <w:sz w:val="28"/>
-          <w:szCs w:val="28"/>
-          <w:lang w:val="en-US"/>
         </w:rPr>
         <w:t>?</w:t>
       </w:r>
@@ -7201,25 +7605,7 @@
             <w:sz w:val="28"/>
             <w:szCs w:val="28"/>
           </w:rPr>
-          <w:t xml:space="preserve">, </w:t>
-        </w:r>
-        <w:proofErr w:type="spellStart"/>
-        <w:r>
-          <w:rPr>
-            <w:bCs/>
-            <w:sz w:val="28"/>
-            <w:szCs w:val="28"/>
-          </w:rPr>
-          <w:t>All</w:t>
-        </w:r>
-        <w:proofErr w:type="spellEnd"/>
-        <w:r>
-          <w:rPr>
-            <w:bCs/>
-            <w:sz w:val="28"/>
-            <w:szCs w:val="28"/>
-          </w:rPr>
-          <w:t xml:space="preserve"> и </w:t>
+          <w:t xml:space="preserve">, All и </w:t>
         </w:r>
         <w:proofErr w:type="spellStart"/>
         <w:r>
@@ -7323,18 +7709,8 @@
             <w:sz w:val="28"/>
             <w:szCs w:val="28"/>
           </w:rPr>
-          <w:t xml:space="preserve"> и </w:t>
+          <w:t xml:space="preserve"> и Max</w:t>
         </w:r>
-        <w:proofErr w:type="spellStart"/>
-        <w:r>
-          <w:rPr>
-            <w:bCs/>
-            <w:sz w:val="28"/>
-            <w:szCs w:val="28"/>
-          </w:rPr>
-          <w:t>Max</w:t>
-        </w:r>
-        <w:proofErr w:type="spellEnd"/>
       </w:hyperlink>
       <w:r>
         <w:rPr>
@@ -7613,7 +7989,31 @@
           <w:highlight w:val="white"/>
           <w:lang w:val="en-US"/>
         </w:rPr>
-        <w:t xml:space="preserve"> Main()</w:t>
+        <w:t xml:space="preserve"> </w:t>
+      </w:r>
+      <w:proofErr w:type="gramStart"/>
+      <w:r>
+        <w:rPr>
+          <w:rFonts w:ascii="Consolas" w:hAnsi="Consolas" w:cs="Consolas"/>
+          <w:color w:val="000000"/>
+          <w:sz w:val="24"/>
+          <w:szCs w:val="24"/>
+          <w:highlight w:val="white"/>
+          <w:lang w:val="en-US"/>
+        </w:rPr>
+        <w:t>Main(</w:t>
+      </w:r>
+      <w:proofErr w:type="gramEnd"/>
+      <w:r>
+        <w:rPr>
+          <w:rFonts w:ascii="Consolas" w:hAnsi="Consolas" w:cs="Consolas"/>
+          <w:color w:val="000000"/>
+          <w:sz w:val="24"/>
+          <w:szCs w:val="24"/>
+          <w:highlight w:val="white"/>
+          <w:lang w:val="en-US"/>
+        </w:rPr>
+        <w:t>)</w:t>
       </w:r>
     </w:p>
     <w:p>
@@ -7691,7 +8091,6 @@
         </w:rPr>
         <w:t>&lt;</w:t>
       </w:r>
-      <w:proofErr w:type="spellStart"/>
       <w:r>
         <w:rPr>
           <w:rFonts w:ascii="Consolas" w:hAnsi="Consolas" w:cs="Consolas"/>
@@ -7703,7 +8102,6 @@
         </w:rPr>
         <w:t>int</w:t>
       </w:r>
-      <w:proofErr w:type="spellEnd"/>
       <w:r>
         <w:rPr>
           <w:rFonts w:ascii="Consolas" w:hAnsi="Consolas" w:cs="Consolas"/>
@@ -7759,7 +8157,6 @@
         </w:rPr>
         <w:t>&lt;</w:t>
       </w:r>
-      <w:proofErr w:type="spellStart"/>
       <w:r>
         <w:rPr>
           <w:rFonts w:ascii="Consolas" w:hAnsi="Consolas" w:cs="Consolas"/>
@@ -7771,7 +8168,7 @@
         </w:rPr>
         <w:t>int</w:t>
       </w:r>
-      <w:proofErr w:type="spellEnd"/>
+      <w:proofErr w:type="gramStart"/>
       <w:r>
         <w:rPr>
           <w:rFonts w:ascii="Consolas" w:hAnsi="Consolas" w:cs="Consolas"/>
@@ -7781,7 +8178,19 @@
           <w:highlight w:val="white"/>
           <w:lang w:val="en-US"/>
         </w:rPr>
-        <w:t>&gt;();</w:t>
+        <w:t>&gt;(</w:t>
+      </w:r>
+      <w:proofErr w:type="gramEnd"/>
+      <w:r>
+        <w:rPr>
+          <w:rFonts w:ascii="Consolas" w:hAnsi="Consolas" w:cs="Consolas"/>
+          <w:color w:val="000000"/>
+          <w:sz w:val="24"/>
+          <w:szCs w:val="24"/>
+          <w:highlight w:val="white"/>
+          <w:lang w:val="en-US"/>
+        </w:rPr>
+        <w:t>);</w:t>
       </w:r>
     </w:p>
     <w:p>
@@ -7811,6 +8220,7 @@
         <w:t xml:space="preserve">            </w:t>
       </w:r>
       <w:proofErr w:type="spellStart"/>
+      <w:proofErr w:type="gramStart"/>
       <w:r>
         <w:rPr>
           <w:rFonts w:ascii="Consolas" w:hAnsi="Consolas" w:cs="Consolas"/>
@@ -7823,6 +8233,7 @@
         <w:t>list.AddRange</w:t>
       </w:r>
       <w:proofErr w:type="spellEnd"/>
+      <w:proofErr w:type="gramEnd"/>
       <w:r>
         <w:rPr>
           <w:rFonts w:ascii="Consolas" w:hAnsi="Consolas" w:cs="Consolas"/>
@@ -7856,7 +8267,6 @@
         </w:rPr>
         <w:t xml:space="preserve"> </w:t>
       </w:r>
-      <w:proofErr w:type="spellStart"/>
       <w:r>
         <w:rPr>
           <w:rFonts w:ascii="Consolas" w:hAnsi="Consolas" w:cs="Consolas"/>
@@ -7868,7 +8278,6 @@
         </w:rPr>
         <w:t>int</w:t>
       </w:r>
-      <w:proofErr w:type="spellEnd"/>
       <w:r>
         <w:rPr>
           <w:rFonts w:ascii="Consolas" w:hAnsi="Consolas" w:cs="Consolas"/>
@@ -7956,7 +8365,6 @@
         </w:rPr>
         <w:t>&lt;</w:t>
       </w:r>
-      <w:proofErr w:type="spellStart"/>
       <w:r>
         <w:rPr>
           <w:rFonts w:ascii="Consolas" w:hAnsi="Consolas" w:cs="Consolas"/>
@@ -7968,7 +8376,6 @@
         </w:rPr>
         <w:t>int</w:t>
       </w:r>
-      <w:proofErr w:type="spellEnd"/>
       <w:r>
         <w:rPr>
           <w:rFonts w:ascii="Consolas" w:hAnsi="Consolas" w:cs="Consolas"/>
@@ -7981,6 +8388,7 @@
         <w:t xml:space="preserve">&gt; some = </w:t>
       </w:r>
       <w:proofErr w:type="spellStart"/>
+      <w:proofErr w:type="gramStart"/>
       <w:r>
         <w:rPr>
           <w:rFonts w:ascii="Consolas" w:hAnsi="Consolas" w:cs="Consolas"/>
@@ -7993,6 +8401,7 @@
         <w:t>list.FindAll</w:t>
       </w:r>
       <w:proofErr w:type="spellEnd"/>
+      <w:proofErr w:type="gramEnd"/>
       <w:r>
         <w:rPr>
           <w:rFonts w:ascii="Consolas" w:hAnsi="Consolas" w:cs="Consolas"/>
@@ -8095,7 +8504,6 @@
         </w:rPr>
         <w:t xml:space="preserve">            </w:t>
       </w:r>
-      <w:proofErr w:type="spellStart"/>
       <w:r>
         <w:rPr>
           <w:rFonts w:ascii="Consolas" w:hAnsi="Consolas" w:cs="Consolas"/>
@@ -8107,7 +8515,6 @@
         </w:rPr>
         <w:t>foreach</w:t>
       </w:r>
-      <w:proofErr w:type="spellEnd"/>
       <w:r>
         <w:rPr>
           <w:rFonts w:ascii="Consolas" w:hAnsi="Consolas" w:cs="Consolas"/>
@@ -8119,7 +8526,6 @@
         </w:rPr>
         <w:t xml:space="preserve"> (</w:t>
       </w:r>
-      <w:proofErr w:type="spellStart"/>
       <w:r>
         <w:rPr>
           <w:rFonts w:ascii="Consolas" w:hAnsi="Consolas" w:cs="Consolas"/>
@@ -8131,7 +8537,6 @@
         </w:rPr>
         <w:t>int</w:t>
       </w:r>
-      <w:proofErr w:type="spellEnd"/>
       <w:r>
         <w:rPr>
           <w:rFonts w:ascii="Consolas" w:hAnsi="Consolas" w:cs="Consolas"/>
@@ -8309,14 +8714,14 @@
           <w:lang w:eastAsia="ru-RU"/>
         </w:rPr>
       </w:pPr>
-      <w:bookmarkStart w:id="2" w:name="_Toc410645312"/>
+      <w:bookmarkStart w:id="1" w:name="_Toc410645312"/>
       <w:r>
         <w:rPr>
           <w:lang w:eastAsia="ru-RU"/>
         </w:rPr>
         <w:t>Краткие теоретические сведения</w:t>
       </w:r>
-      <w:bookmarkEnd w:id="2"/>
+      <w:bookmarkEnd w:id="1"/>
     </w:p>
     <w:p>
       <w:pPr>
@@ -8329,7 +8734,7 @@
           <w:u w:val="single"/>
         </w:rPr>
       </w:pPr>
-      <w:bookmarkStart w:id="3" w:name="_Toc410645319"/>
+      <w:bookmarkStart w:id="2" w:name="_Toc410645319"/>
       <w:r>
         <w:rPr>
           <w:rFonts w:ascii="Times New Roman" w:hAnsi="Times New Roman"/>
@@ -8339,7 +8744,7 @@
         </w:rPr>
         <w:t>LINQ - язык интегрированных запросов</w:t>
       </w:r>
-      <w:bookmarkEnd w:id="3"/>
+      <w:bookmarkEnd w:id="2"/>
     </w:p>
     <w:p>
       <w:pPr>
@@ -8493,7 +8898,7 @@
           <w:sz w:val="28"/>
           <w:szCs w:val="28"/>
         </w:rPr>
-        <w:t>стандартных операций запросов (</w:t>
+        <w:t xml:space="preserve">стандартных операций запросов (Standard </w:t>
       </w:r>
       <w:proofErr w:type="spellStart"/>
       <w:r>
@@ -8504,7 +8909,7 @@
           <w:sz w:val="28"/>
           <w:szCs w:val="28"/>
         </w:rPr>
-        <w:t>Standard</w:t>
+        <w:t>Query</w:t>
       </w:r>
       <w:proofErr w:type="spellEnd"/>
       <w:r>
@@ -8526,7 +8931,7 @@
           <w:sz w:val="28"/>
           <w:szCs w:val="28"/>
         </w:rPr>
-        <w:t>Query</w:t>
+        <w:t>Operators</w:t>
       </w:r>
       <w:proofErr w:type="spellEnd"/>
       <w:r>
@@ -8537,73 +8942,69 @@
           <w:sz w:val="28"/>
           <w:szCs w:val="28"/>
         </w:rPr>
+        <w:t>)</w:t>
+      </w:r>
+      <w:r>
+        <w:rPr>
+          <w:rFonts w:ascii="Times New Roman" w:hAnsi="Times New Roman" w:cs="Times New Roman"/>
+          <w:sz w:val="28"/>
+          <w:szCs w:val="28"/>
+        </w:rPr>
+        <w:t xml:space="preserve">. Именно LINQ </w:t>
+      </w:r>
+      <w:proofErr w:type="spellStart"/>
+      <w:r>
+        <w:rPr>
+          <w:rFonts w:ascii="Times New Roman" w:hAnsi="Times New Roman" w:cs="Times New Roman"/>
+          <w:sz w:val="28"/>
+          <w:szCs w:val="28"/>
+        </w:rPr>
+        <w:t>to</w:t>
+      </w:r>
+      <w:proofErr w:type="spellEnd"/>
+      <w:r>
+        <w:rPr>
+          <w:rFonts w:ascii="Times New Roman" w:hAnsi="Times New Roman" w:cs="Times New Roman"/>
+          <w:sz w:val="28"/>
+          <w:szCs w:val="28"/>
+        </w:rPr>
         <w:t xml:space="preserve"> </w:t>
       </w:r>
       <w:proofErr w:type="spellStart"/>
       <w:r>
         <w:rPr>
           <w:rFonts w:ascii="Times New Roman" w:hAnsi="Times New Roman" w:cs="Times New Roman"/>
-          <w:i/>
-          <w:iCs/>
-          <w:sz w:val="28"/>
-          <w:szCs w:val="28"/>
-        </w:rPr>
-        <w:t>Operators</w:t>
+          <w:sz w:val="28"/>
+          <w:szCs w:val="28"/>
+        </w:rPr>
+        <w:t>Objects</w:t>
       </w:r>
       <w:proofErr w:type="spellEnd"/>
       <w:r>
         <w:rPr>
           <w:rFonts w:ascii="Times New Roman" w:hAnsi="Times New Roman" w:cs="Times New Roman"/>
-          <w:i/>
-          <w:iCs/>
-          <w:sz w:val="28"/>
-          <w:szCs w:val="28"/>
-        </w:rPr>
-        <w:t>)</w:t>
-      </w:r>
+          <w:sz w:val="28"/>
+          <w:szCs w:val="28"/>
+        </w:rPr>
+        <w:t xml:space="preserve"> позволяет выполнять запросы к массивам и находящимся в памяти коллекциям данных. Стандартные операции запросов </w:t>
+      </w:r>
+      <w:proofErr w:type="gramStart"/>
       <w:r>
         <w:rPr>
           <w:rFonts w:ascii="Times New Roman" w:hAnsi="Times New Roman" w:cs="Times New Roman"/>
           <w:sz w:val="28"/>
           <w:szCs w:val="28"/>
         </w:rPr>
-        <w:t xml:space="preserve">. Именно LINQ </w:t>
-      </w:r>
-      <w:proofErr w:type="spellStart"/>
+        <w:t>- это</w:t>
+      </w:r>
+      <w:proofErr w:type="gramEnd"/>
       <w:r>
         <w:rPr>
           <w:rFonts w:ascii="Times New Roman" w:hAnsi="Times New Roman" w:cs="Times New Roman"/>
           <w:sz w:val="28"/>
           <w:szCs w:val="28"/>
         </w:rPr>
-        <w:t>to</w:t>
-      </w:r>
-      <w:proofErr w:type="spellEnd"/>
-      <w:r>
-        <w:rPr>
-          <w:rFonts w:ascii="Times New Roman" w:hAnsi="Times New Roman" w:cs="Times New Roman"/>
-          <w:sz w:val="28"/>
-          <w:szCs w:val="28"/>
-        </w:rPr>
-        <w:t xml:space="preserve"> </w:t>
-      </w:r>
-      <w:proofErr w:type="spellStart"/>
-      <w:r>
-        <w:rPr>
-          <w:rFonts w:ascii="Times New Roman" w:hAnsi="Times New Roman" w:cs="Times New Roman"/>
-          <w:sz w:val="28"/>
-          <w:szCs w:val="28"/>
-        </w:rPr>
-        <w:t>Objects</w:t>
-      </w:r>
-      <w:proofErr w:type="spellEnd"/>
-      <w:r>
-        <w:rPr>
-          <w:rFonts w:ascii="Times New Roman" w:hAnsi="Times New Roman" w:cs="Times New Roman"/>
-          <w:sz w:val="28"/>
-          <w:szCs w:val="28"/>
-        </w:rPr>
-        <w:t xml:space="preserve"> позволяет выполнять запросы к массивам и находящимся в памяти коллекциям данных. Стандартные операции запросов - это статические методы класса </w:t>
+        <w:t xml:space="preserve"> статические методы класса </w:t>
       </w:r>
       <w:proofErr w:type="spellStart"/>
       <w:r>
@@ -8742,25 +9143,7 @@
           <w:sz w:val="28"/>
           <w:szCs w:val="28"/>
         </w:rPr>
-        <w:t xml:space="preserve"> XML — название, назначенное API-интерфейсу LINQ, который ориентирован на работу с XML. В </w:t>
-      </w:r>
-      <w:proofErr w:type="spellStart"/>
-      <w:r>
-        <w:rPr>
-          <w:rFonts w:ascii="Times New Roman" w:hAnsi="Times New Roman" w:cs="Times New Roman"/>
-          <w:sz w:val="28"/>
-          <w:szCs w:val="28"/>
-        </w:rPr>
-        <w:t>Microsoft</w:t>
-      </w:r>
-      <w:proofErr w:type="spellEnd"/>
-      <w:r>
-        <w:rPr>
-          <w:rFonts w:ascii="Times New Roman" w:hAnsi="Times New Roman" w:cs="Times New Roman"/>
-          <w:sz w:val="28"/>
-          <w:szCs w:val="28"/>
-        </w:rPr>
-        <w:t xml:space="preserve"> не только добавили необходимые библиотеки XML для работы с LINQ, но также восполнили недостатки стандартной модели XML DOM, существенно облегчив работу с XML. Прошли времена, когда нужно было создавать </w:t>
+        <w:t xml:space="preserve"> XML — название, назначенное API-интерфейсу LINQ, который ориентирован на работу с XML. В Microsoft не только добавили необходимые библиотеки XML для работы с LINQ, но также восполнили недостатки стандартной модели XML DOM, существенно облегчив работу с XML. Прошли времена, когда нужно было создавать </w:t>
       </w:r>
       <w:proofErr w:type="spellStart"/>
       <w:r>
@@ -9049,43 +9432,7 @@
           <w:sz w:val="28"/>
           <w:szCs w:val="28"/>
         </w:rPr>
-        <w:t xml:space="preserve">&lt;T&gt;, который позволяет запросам LINQ работать с базой данных </w:t>
-      </w:r>
-      <w:proofErr w:type="spellStart"/>
-      <w:r>
-        <w:rPr>
-          <w:rFonts w:ascii="Times New Roman" w:hAnsi="Times New Roman" w:cs="Times New Roman"/>
-          <w:sz w:val="28"/>
-          <w:szCs w:val="28"/>
-        </w:rPr>
-        <w:t>Microsoft</w:t>
-      </w:r>
-      <w:proofErr w:type="spellEnd"/>
-      <w:r>
-        <w:rPr>
-          <w:rFonts w:ascii="Times New Roman" w:hAnsi="Times New Roman" w:cs="Times New Roman"/>
-          <w:sz w:val="28"/>
-          <w:szCs w:val="28"/>
-        </w:rPr>
-        <w:t xml:space="preserve"> SQL </w:t>
-      </w:r>
-      <w:proofErr w:type="spellStart"/>
-      <w:r>
-        <w:rPr>
-          <w:rFonts w:ascii="Times New Roman" w:hAnsi="Times New Roman" w:cs="Times New Roman"/>
-          <w:sz w:val="28"/>
-          <w:szCs w:val="28"/>
-        </w:rPr>
-        <w:t>Server</w:t>
-      </w:r>
-      <w:proofErr w:type="spellEnd"/>
-      <w:r>
-        <w:rPr>
-          <w:rFonts w:ascii="Times New Roman" w:hAnsi="Times New Roman" w:cs="Times New Roman"/>
-          <w:sz w:val="28"/>
-          <w:szCs w:val="28"/>
-        </w:rPr>
-        <w:t xml:space="preserve">. Чтобы воспользоваться преимуществами LINQ </w:t>
+        <w:t xml:space="preserve">&lt;T&gt;, который позволяет запросам LINQ работать с базой данных Microsoft SQL Server. Чтобы воспользоваться преимуществами LINQ </w:t>
       </w:r>
       <w:proofErr w:type="spellStart"/>
       <w:r>
@@ -9394,97 +9741,7 @@
           <w:sz w:val="28"/>
           <w:szCs w:val="28"/>
         </w:rPr>
-        <w:t xml:space="preserve">Формально отдельного продукта LINQ, который нужно было бы получать отдельно, не существует. LINQ полностью интегрирован в .NET </w:t>
-      </w:r>
-      <w:proofErr w:type="spellStart"/>
-      <w:r>
-        <w:rPr>
-          <w:rFonts w:ascii="Times New Roman" w:hAnsi="Times New Roman" w:cs="Times New Roman"/>
-          <w:sz w:val="28"/>
-          <w:szCs w:val="28"/>
-        </w:rPr>
-        <w:t>Framework</w:t>
-      </w:r>
-      <w:proofErr w:type="spellEnd"/>
-      <w:r>
-        <w:rPr>
-          <w:rFonts w:ascii="Times New Roman" w:hAnsi="Times New Roman" w:cs="Times New Roman"/>
-          <w:sz w:val="28"/>
-          <w:szCs w:val="28"/>
-        </w:rPr>
-        <w:t xml:space="preserve">, начиная с версии 3.5 и </w:t>
-      </w:r>
-      <w:proofErr w:type="spellStart"/>
-      <w:r>
-        <w:rPr>
-          <w:rFonts w:ascii="Times New Roman" w:hAnsi="Times New Roman" w:cs="Times New Roman"/>
-          <w:sz w:val="28"/>
-          <w:szCs w:val="28"/>
-        </w:rPr>
-        <w:t>Visual</w:t>
-      </w:r>
-      <w:proofErr w:type="spellEnd"/>
-      <w:r>
-        <w:rPr>
-          <w:rFonts w:ascii="Times New Roman" w:hAnsi="Times New Roman" w:cs="Times New Roman"/>
-          <w:sz w:val="28"/>
-          <w:szCs w:val="28"/>
-        </w:rPr>
-        <w:t xml:space="preserve"> </w:t>
-      </w:r>
-      <w:proofErr w:type="spellStart"/>
-      <w:r>
-        <w:rPr>
-          <w:rFonts w:ascii="Times New Roman" w:hAnsi="Times New Roman" w:cs="Times New Roman"/>
-          <w:sz w:val="28"/>
-          <w:szCs w:val="28"/>
-        </w:rPr>
-        <w:t>Studio</w:t>
-      </w:r>
-      <w:proofErr w:type="spellEnd"/>
-      <w:r>
-        <w:rPr>
-          <w:rFonts w:ascii="Times New Roman" w:hAnsi="Times New Roman" w:cs="Times New Roman"/>
-          <w:sz w:val="28"/>
-          <w:szCs w:val="28"/>
-        </w:rPr>
-        <w:t xml:space="preserve"> 2008. В NET 4.0 и </w:t>
-      </w:r>
-      <w:proofErr w:type="spellStart"/>
-      <w:r>
-        <w:rPr>
-          <w:rFonts w:ascii="Times New Roman" w:hAnsi="Times New Roman" w:cs="Times New Roman"/>
-          <w:sz w:val="28"/>
-          <w:szCs w:val="28"/>
-        </w:rPr>
-        <w:t>Visual</w:t>
-      </w:r>
-      <w:proofErr w:type="spellEnd"/>
-      <w:r>
-        <w:rPr>
-          <w:rFonts w:ascii="Times New Roman" w:hAnsi="Times New Roman" w:cs="Times New Roman"/>
-          <w:sz w:val="28"/>
-          <w:szCs w:val="28"/>
-        </w:rPr>
-        <w:t xml:space="preserve"> </w:t>
-      </w:r>
-      <w:proofErr w:type="spellStart"/>
-      <w:r>
-        <w:rPr>
-          <w:rFonts w:ascii="Times New Roman" w:hAnsi="Times New Roman" w:cs="Times New Roman"/>
-          <w:sz w:val="28"/>
-          <w:szCs w:val="28"/>
-        </w:rPr>
-        <w:t>Studio</w:t>
-      </w:r>
-      <w:proofErr w:type="spellEnd"/>
-      <w:r>
-        <w:rPr>
-          <w:rFonts w:ascii="Times New Roman" w:hAnsi="Times New Roman" w:cs="Times New Roman"/>
-          <w:sz w:val="28"/>
-          <w:szCs w:val="28"/>
-        </w:rPr>
-        <w:t xml:space="preserve"> 2010 добавлена поддержка средств </w:t>
+        <w:t xml:space="preserve">Формально отдельного продукта LINQ, который нужно было бы получать отдельно, не существует. LINQ полностью интегрирован в .NET Framework, начиная с версии 3.5 и Visual Studio 2008. В NET 4.0 и Visual Studio 2010 добавлена поддержка средств </w:t>
       </w:r>
       <w:proofErr w:type="spellStart"/>
       <w:r>
@@ -9528,7 +9785,7 @@
           <w:u w:val="single"/>
         </w:rPr>
       </w:pPr>
-      <w:bookmarkStart w:id="4" w:name="_Toc410645320"/>
+      <w:bookmarkStart w:id="3" w:name="_Toc410645320"/>
       <w:r>
         <w:rPr>
           <w:rFonts w:ascii="Times New Roman" w:hAnsi="Times New Roman"/>
@@ -9538,7 +9795,7 @@
         </w:rPr>
         <w:t>Запросы LINQ</w:t>
       </w:r>
-      <w:bookmarkEnd w:id="4"/>
+      <w:bookmarkEnd w:id="3"/>
     </w:p>
     <w:p>
       <w:pPr>
@@ -9646,6 +9903,7 @@
           <w:lang w:val="en-US"/>
         </w:rPr>
       </w:pPr>
+      <w:proofErr w:type="gramStart"/>
       <w:r>
         <w:rPr>
           <w:rFonts w:ascii="Consolas" w:hAnsi="Consolas" w:cs="Consolas"/>
@@ -9662,7 +9920,17 @@
           <w:highlight w:val="white"/>
           <w:lang w:val="en-US"/>
         </w:rPr>
-        <w:t xml:space="preserve">[] names = { </w:t>
+        <w:t>[</w:t>
+      </w:r>
+      <w:proofErr w:type="gramEnd"/>
+      <w:r>
+        <w:rPr>
+          <w:rFonts w:ascii="Consolas" w:hAnsi="Consolas" w:cs="Consolas"/>
+          <w:color w:val="000000"/>
+          <w:highlight w:val="white"/>
+          <w:lang w:val="en-US"/>
+        </w:rPr>
+        <w:t xml:space="preserve">] names = { </w:t>
       </w:r>
     </w:p>
     <w:p>
@@ -9897,7 +10165,17 @@
           <w:highlight w:val="white"/>
           <w:lang w:val="en-US"/>
         </w:rPr>
-        <w:t>"Ford"</w:t>
+        <w:t>"Ford</w:t>
+      </w:r>
+      <w:proofErr w:type="gramStart"/>
+      <w:r>
+        <w:rPr>
+          <w:rFonts w:ascii="Consolas" w:hAnsi="Consolas" w:cs="Consolas"/>
+          <w:color w:val="A31515"/>
+          <w:highlight w:val="white"/>
+          <w:lang w:val="en-US"/>
+        </w:rPr>
+        <w:t>"</w:t>
       </w:r>
       <w:r>
         <w:rPr>
@@ -9915,7 +10193,17 @@
           <w:highlight w:val="white"/>
           <w:lang w:val="en-US"/>
         </w:rPr>
-        <w:t>"Garfield"</w:t>
+        <w:t>"</w:t>
+      </w:r>
+      <w:proofErr w:type="gramEnd"/>
+      <w:r>
+        <w:rPr>
+          <w:rFonts w:ascii="Consolas" w:hAnsi="Consolas" w:cs="Consolas"/>
+          <w:color w:val="A31515"/>
+          <w:highlight w:val="white"/>
+          <w:lang w:val="en-US"/>
+        </w:rPr>
+        <w:t>Garfield"</w:t>
       </w:r>
       <w:r>
         <w:rPr>
@@ -10656,7 +10944,27 @@
           <w:highlight w:val="white"/>
           <w:lang w:val="en-US"/>
         </w:rPr>
-        <w:t xml:space="preserve">        .Where(n =&gt; </w:t>
+        <w:t xml:space="preserve">        </w:t>
+      </w:r>
+      <w:proofErr w:type="gramStart"/>
+      <w:r>
+        <w:rPr>
+          <w:rFonts w:ascii="Consolas" w:hAnsi="Consolas" w:cs="Consolas"/>
+          <w:color w:val="000000"/>
+          <w:highlight w:val="white"/>
+          <w:lang w:val="en-US"/>
+        </w:rPr>
+        <w:t>.Where</w:t>
+      </w:r>
+      <w:proofErr w:type="gramEnd"/>
+      <w:r>
+        <w:rPr>
+          <w:rFonts w:ascii="Consolas" w:hAnsi="Consolas" w:cs="Consolas"/>
+          <w:color w:val="000000"/>
+          <w:highlight w:val="white"/>
+          <w:lang w:val="en-US"/>
+        </w:rPr>
+        <w:t xml:space="preserve">(n =&gt; </w:t>
       </w:r>
       <w:proofErr w:type="spellStart"/>
       <w:r>
@@ -10689,17 +10997,77 @@
           <w:rFonts w:ascii="Consolas" w:hAnsi="Consolas" w:cs="Consolas"/>
           <w:color w:val="000000"/>
           <w:highlight w:val="white"/>
-          <w:lang w:val="en-US"/>
-        </w:rPr>
-      </w:pPr>
-      <w:r>
-        <w:rPr>
-          <w:rFonts w:ascii="Consolas" w:hAnsi="Consolas" w:cs="Consolas"/>
-          <w:color w:val="000000"/>
-          <w:highlight w:val="white"/>
-          <w:lang w:val="en-US"/>
-        </w:rPr>
-        <w:t xml:space="preserve">        .Select(n =&gt; n);</w:t>
+        </w:rPr>
+      </w:pPr>
+      <w:r>
+        <w:rPr>
+          <w:rFonts w:ascii="Consolas" w:hAnsi="Consolas" w:cs="Consolas"/>
+          <w:color w:val="000000"/>
+          <w:highlight w:val="white"/>
+          <w:lang w:val="en-US"/>
+        </w:rPr>
+        <w:t xml:space="preserve">        </w:t>
+      </w:r>
+      <w:proofErr w:type="gramStart"/>
+      <w:r>
+        <w:rPr>
+          <w:rFonts w:ascii="Consolas" w:hAnsi="Consolas" w:cs="Consolas"/>
+          <w:color w:val="000000"/>
+          <w:highlight w:val="white"/>
+        </w:rPr>
+        <w:t>.</w:t>
+      </w:r>
+      <w:r>
+        <w:rPr>
+          <w:rFonts w:ascii="Consolas" w:hAnsi="Consolas" w:cs="Consolas"/>
+          <w:color w:val="000000"/>
+          <w:highlight w:val="white"/>
+          <w:lang w:val="en-US"/>
+        </w:rPr>
+        <w:t>Select</w:t>
+      </w:r>
+      <w:proofErr w:type="gramEnd"/>
+      <w:r>
+        <w:rPr>
+          <w:rFonts w:ascii="Consolas" w:hAnsi="Consolas" w:cs="Consolas"/>
+          <w:color w:val="000000"/>
+          <w:highlight w:val="white"/>
+        </w:rPr>
+        <w:t>(</w:t>
+      </w:r>
+      <w:r>
+        <w:rPr>
+          <w:rFonts w:ascii="Consolas" w:hAnsi="Consolas" w:cs="Consolas"/>
+          <w:color w:val="000000"/>
+          <w:highlight w:val="white"/>
+          <w:lang w:val="en-US"/>
+        </w:rPr>
+        <w:t>n</w:t>
+      </w:r>
+      <w:r>
+        <w:rPr>
+          <w:rFonts w:ascii="Consolas" w:hAnsi="Consolas" w:cs="Consolas"/>
+          <w:color w:val="000000"/>
+          <w:highlight w:val="white"/>
+        </w:rPr>
+        <w:t xml:space="preserve"> =&gt; </w:t>
+      </w:r>
+      <w:r>
+        <w:rPr>
+          <w:rFonts w:ascii="Consolas" w:hAnsi="Consolas" w:cs="Consolas"/>
+          <w:color w:val="000000"/>
+          <w:highlight w:val="white"/>
+          <w:lang w:val="en-US"/>
+        </w:rPr>
+        <w:t>n</w:t>
+      </w:r>
+      <w:r>
+        <w:rPr>
+          <w:rFonts w:ascii="Consolas" w:hAnsi="Consolas" w:cs="Consolas"/>
+          <w:color w:val="000000"/>
+          <w:highlight w:val="white"/>
+        </w:rPr>
+        <w:t>);</w:t>
       </w:r>
     </w:p>
     <w:p>
@@ -10712,15 +11080,13 @@
           <w:rFonts w:ascii="Consolas" w:hAnsi="Consolas" w:cs="Consolas"/>
           <w:color w:val="000000"/>
           <w:highlight w:val="white"/>
-          <w:lang w:val="en-US"/>
-        </w:rPr>
-      </w:pPr>
-      <w:r>
-        <w:rPr>
-          <w:rFonts w:ascii="Consolas" w:hAnsi="Consolas" w:cs="Consolas"/>
-          <w:color w:val="000000"/>
-          <w:highlight w:val="white"/>
-          <w:lang w:val="en-US"/>
+        </w:rPr>
+      </w:pPr>
+      <w:r>
+        <w:rPr>
+          <w:rFonts w:ascii="Consolas" w:hAnsi="Consolas" w:cs="Consolas"/>
+          <w:color w:val="000000"/>
+          <w:highlight w:val="white"/>
         </w:rPr>
         <w:t xml:space="preserve">        </w:t>
       </w:r>
@@ -10735,15 +11101,13 @@
           <w:rFonts w:ascii="Consolas" w:hAnsi="Consolas" w:cs="Consolas"/>
           <w:color w:val="000000"/>
           <w:highlight w:val="white"/>
-          <w:lang w:val="en-US"/>
-        </w:rPr>
-      </w:pPr>
-      <w:r>
-        <w:rPr>
-          <w:rFonts w:ascii="Consolas" w:hAnsi="Consolas" w:cs="Consolas"/>
-          <w:color w:val="000000"/>
-          <w:highlight w:val="white"/>
-          <w:lang w:val="en-US"/>
+        </w:rPr>
+      </w:pPr>
+      <w:r>
+        <w:rPr>
+          <w:rFonts w:ascii="Consolas" w:hAnsi="Consolas" w:cs="Consolas"/>
+          <w:color w:val="000000"/>
+          <w:highlight w:val="white"/>
         </w:rPr>
         <w:t xml:space="preserve">      </w:t>
       </w:r>
@@ -10752,7 +11116,6 @@
           <w:rFonts w:ascii="Consolas" w:hAnsi="Consolas" w:cs="Consolas"/>
           <w:color w:val="008000"/>
           <w:highlight w:val="white"/>
-          <w:lang w:val="en-US"/>
         </w:rPr>
         <w:t xml:space="preserve">// </w:t>
       </w:r>
@@ -10769,7 +11132,6 @@
           <w:rFonts w:ascii="Consolas" w:hAnsi="Consolas" w:cs="Consolas"/>
           <w:color w:val="008000"/>
           <w:highlight w:val="white"/>
-          <w:lang w:val="en-US"/>
         </w:rPr>
         <w:t xml:space="preserve"> </w:t>
       </w:r>
@@ -10786,7 +11148,6 @@
           <w:rFonts w:ascii="Consolas" w:hAnsi="Consolas" w:cs="Consolas"/>
           <w:color w:val="008000"/>
           <w:highlight w:val="white"/>
-          <w:lang w:val="en-US"/>
         </w:rPr>
         <w:t xml:space="preserve"> </w:t>
       </w:r>
@@ -10803,7 +11164,6 @@
           <w:rFonts w:ascii="Consolas" w:hAnsi="Consolas" w:cs="Consolas"/>
           <w:color w:val="008000"/>
           <w:highlight w:val="white"/>
-          <w:lang w:val="en-US"/>
         </w:rPr>
         <w:t xml:space="preserve"> </w:t>
       </w:r>
@@ -10834,7 +11194,6 @@
           <w:rFonts w:ascii="Consolas" w:hAnsi="Consolas" w:cs="Consolas"/>
           <w:color w:val="000000"/>
           <w:highlight w:val="white"/>
-          <w:lang w:val="en-US"/>
         </w:rPr>
         <w:t xml:space="preserve">      </w:t>
       </w:r>
@@ -10918,6 +11277,7 @@
         <w:t xml:space="preserve">                                     where </w:t>
       </w:r>
       <w:proofErr w:type="spellStart"/>
+      <w:proofErr w:type="gramStart"/>
       <w:r>
         <w:rPr>
           <w:rFonts w:ascii="Consolas" w:hAnsi="Consolas" w:cs="Consolas"/>
@@ -10928,6 +11288,7 @@
         <w:t>n.Length</w:t>
       </w:r>
       <w:proofErr w:type="spellEnd"/>
+      <w:proofErr w:type="gramEnd"/>
       <w:r>
         <w:rPr>
           <w:rFonts w:ascii="Consolas" w:hAnsi="Consolas" w:cs="Consolas"/>
@@ -10997,7 +11358,6 @@
         </w:rPr>
         <w:t xml:space="preserve">      </w:t>
       </w:r>
-      <w:proofErr w:type="spellStart"/>
       <w:r>
         <w:rPr>
           <w:rFonts w:ascii="Consolas" w:hAnsi="Consolas" w:cs="Consolas"/>
@@ -11007,7 +11367,6 @@
         </w:rPr>
         <w:t>foreach</w:t>
       </w:r>
-      <w:proofErr w:type="spellEnd"/>
       <w:r>
         <w:rPr>
           <w:rFonts w:ascii="Consolas" w:hAnsi="Consolas" w:cs="Consolas"/>
@@ -12063,7 +12422,7 @@
 </file>
 
 <file path=word/numbering.xml><?xml version="1.0" encoding="utf-8"?>
-<w:numbering xmlns:wpc="http://schemas.microsoft.com/office/word/2010/wordprocessingCanvas" xmlns:cx="http://schemas.microsoft.com/office/drawing/2014/chartex" xmlns:cx1="http://schemas.microsoft.com/office/drawing/2015/9/8/chartex" xmlns:mc="http://schemas.openxmlformats.org/markup-compatibility/2006" xmlns:o="urn:schemas-microsoft-com:office:office" xmlns:r="http://schemas.openxmlformats.org/officeDocument/2006/relationships" xmlns:m="http://schemas.openxmlformats.org/officeDocument/2006/math" xmlns:v="urn:schemas-microsoft-com:vml" xmlns:wp14="http://schemas.microsoft.com/office/word/2010/wordprocessingDrawing" xmlns:wp="http://schemas.openxmlformats.org/drawingml/2006/wordprocessingDrawing" xmlns:w10="urn:schemas-microsoft-com:office:word" xmlns:w="http://schemas.openxmlformats.org/wordprocessingml/2006/main" xmlns:w14="http://schemas.microsoft.com/office/word/2010/wordml" xmlns:w15="http://schemas.microsoft.com/office/word/2012/wordml" xmlns:w16se="http://schemas.microsoft.com/office/word/2015/wordml/symex" xmlns:wpg="http://schemas.microsoft.com/office/word/2010/wordprocessingGroup" xmlns:wpi="http://schemas.microsoft.com/office/word/2010/wordprocessingInk" xmlns:wne="http://schemas.microsoft.com/office/word/2006/wordml" xmlns:wps="http://schemas.microsoft.com/office/word/2010/wordprocessingShape" mc:Ignorable="w14 w15 w16se wp14">
+<w:numbering xmlns:wpc="http://schemas.microsoft.com/office/word/2010/wordprocessingCanvas" xmlns:cx="http://schemas.microsoft.com/office/drawing/2014/chartex" xmlns:cx1="http://schemas.microsoft.com/office/drawing/2015/9/8/chartex" xmlns:cx2="http://schemas.microsoft.com/office/drawing/2015/10/21/chartex" xmlns:cx3="http://schemas.microsoft.com/office/drawing/2016/5/9/chartex" xmlns:cx4="http://schemas.microsoft.com/office/drawing/2016/5/10/chartex" xmlns:cx5="http://schemas.microsoft.com/office/drawing/2016/5/11/chartex" xmlns:cx6="http://schemas.microsoft.com/office/drawing/2016/5/12/chartex" xmlns:cx7="http://schemas.microsoft.com/office/drawing/2016/5/13/chartex" xmlns:cx8="http://schemas.microsoft.com/office/drawing/2016/5/14/chartex" xmlns:mc="http://schemas.openxmlformats.org/markup-compatibility/2006" xmlns:aink="http://schemas.microsoft.com/office/drawing/2016/ink" xmlns:am3d="http://schemas.microsoft.com/office/drawing/2017/model3d" xmlns:o="urn:schemas-microsoft-com:office:office" xmlns:r="http://schemas.openxmlformats.org/officeDocument/2006/relationships" xmlns:m="http://schemas.openxmlformats.org/officeDocument/2006/math" xmlns:v="urn:schemas-microsoft-com:vml" xmlns:wp14="http://schemas.microsoft.com/office/word/2010/wordprocessingDrawing" xmlns:wp="http://schemas.openxmlformats.org/drawingml/2006/wordprocessingDrawing" xmlns:w10="urn:schemas-microsoft-com:office:word" xmlns:w="http://schemas.openxmlformats.org/wordprocessingml/2006/main" xmlns:w14="http://schemas.microsoft.com/office/word/2010/wordml" xmlns:w15="http://schemas.microsoft.com/office/word/2012/wordml" xmlns:w16cex="http://schemas.microsoft.com/office/word/2018/wordml/cex" xmlns:w16cid="http://schemas.microsoft.com/office/word/2016/wordml/cid" xmlns:w16="http://schemas.microsoft.com/office/word/2018/wordml" xmlns:w16sdtdh="http://schemas.microsoft.com/office/word/2020/wordml/sdtdatahash" xmlns:w16se="http://schemas.microsoft.com/office/word/2015/wordml/symex" xmlns:wpg="http://schemas.microsoft.com/office/word/2010/wordprocessingGroup" xmlns:wpi="http://schemas.microsoft.com/office/word/2010/wordprocessingInk" xmlns:wne="http://schemas.microsoft.com/office/word/2006/wordml" xmlns:wps="http://schemas.microsoft.com/office/word/2010/wordprocessingShape" mc:Ignorable="w14 w15 w16se w16cid w16 w16cex w16sdtdh wp14">
   <w:abstractNum w:abstractNumId="0" w15:restartNumberingAfterBreak="0">
     <w:nsid w:val="01D500F3"/>
     <w:multiLevelType w:val="hybridMultilevel"/>
@@ -15346,7 +15705,7 @@
 </file>
 
 <file path=word/styles.xml><?xml version="1.0" encoding="utf-8"?>
-<w:styles xmlns:mc="http://schemas.openxmlformats.org/markup-compatibility/2006" xmlns:r="http://schemas.openxmlformats.org/officeDocument/2006/relationships" xmlns:w="http://schemas.openxmlformats.org/wordprocessingml/2006/main" xmlns:w14="http://schemas.microsoft.com/office/word/2010/wordml" xmlns:w15="http://schemas.microsoft.com/office/word/2012/wordml" xmlns:w16se="http://schemas.microsoft.com/office/word/2015/wordml/symex" mc:Ignorable="w14 w15 w16se">
+<w:styles xmlns:mc="http://schemas.openxmlformats.org/markup-compatibility/2006" xmlns:r="http://schemas.openxmlformats.org/officeDocument/2006/relationships" xmlns:w="http://schemas.openxmlformats.org/wordprocessingml/2006/main" xmlns:w14="http://schemas.microsoft.com/office/word/2010/wordml" xmlns:w15="http://schemas.microsoft.com/office/word/2012/wordml" xmlns:w16cex="http://schemas.microsoft.com/office/word/2018/wordml/cex" xmlns:w16cid="http://schemas.microsoft.com/office/word/2016/wordml/cid" xmlns:w16="http://schemas.microsoft.com/office/word/2018/wordml" xmlns:w16sdtdh="http://schemas.microsoft.com/office/word/2020/wordml/sdtdatahash" xmlns:w16se="http://schemas.microsoft.com/office/word/2015/wordml/symex" mc:Ignorable="w14 w15 w16se w16cid w16 w16cex w16sdtdh">
   <w:docDefaults>
     <w:rPrDefault>
       <w:rPr>
@@ -15362,7 +15721,7 @@
       </w:pPr>
     </w:pPrDefault>
   </w:docDefaults>
-  <w:latentStyles w:defLockedState="0" w:defUIPriority="99" w:defSemiHidden="0" w:defUnhideWhenUsed="0" w:defQFormat="0" w:count="371">
+  <w:latentStyles w:defLockedState="0" w:defUIPriority="99" w:defSemiHidden="0" w:defUnhideWhenUsed="0" w:defQFormat="0" w:count="376">
     <w:lsdException w:name="Normal" w:uiPriority="0" w:qFormat="1"/>
     <w:lsdException w:name="heading 1" w:uiPriority="0" w:qFormat="1"/>
     <w:lsdException w:name="heading 2" w:semiHidden="1" w:uiPriority="0" w:unhideWhenUsed="1" w:qFormat="1"/>
@@ -15468,7 +15827,6 @@
     <w:lsdException w:name="HTML Sample" w:semiHidden="1" w:unhideWhenUsed="1"/>
     <w:lsdException w:name="HTML Typewriter" w:semiHidden="1" w:uiPriority="0" w:unhideWhenUsed="1"/>
     <w:lsdException w:name="HTML Variable" w:semiHidden="1" w:unhideWhenUsed="1"/>
-    <w:lsdException w:name="Normal Table" w:semiHidden="1" w:unhideWhenUsed="1"/>
     <w:lsdException w:name="annotation subject" w:semiHidden="1" w:unhideWhenUsed="1"/>
     <w:lsdException w:name="No List" w:semiHidden="1" w:unhideWhenUsed="1"/>
     <w:lsdException w:name="Outline List 1" w:semiHidden="1" w:unhideWhenUsed="1"/>
@@ -15511,11 +15869,8 @@
     <w:lsdException w:name="Table Contemporary" w:semiHidden="1" w:unhideWhenUsed="1"/>
     <w:lsdException w:name="Table Elegant" w:semiHidden="1" w:unhideWhenUsed="1"/>
     <w:lsdException w:name="Table Professional" w:semiHidden="1" w:unhideWhenUsed="1"/>
-    <w:lsdException w:name="Table Subtle 1" w:semiHidden="1" w:unhideWhenUsed="1"/>
     <w:lsdException w:name="Table Subtle 2" w:semiHidden="1" w:unhideWhenUsed="1"/>
     <w:lsdException w:name="Table Web 1" w:semiHidden="1" w:unhideWhenUsed="1"/>
-    <w:lsdException w:name="Table Web 2" w:semiHidden="1" w:unhideWhenUsed="1"/>
-    <w:lsdException w:name="Table Web 3" w:semiHidden="1" w:unhideWhenUsed="1"/>
     <w:lsdException w:name="Balloon Text" w:semiHidden="1" w:unhideWhenUsed="1"/>
     <w:lsdException w:name="Table Grid" w:uiPriority="0"/>
     <w:lsdException w:name="Table Theme" w:semiHidden="1" w:unhideWhenUsed="1"/>
@@ -15734,6 +16089,11 @@
     <w:lsdException w:name="List Table 5 Dark Accent 6" w:uiPriority="50"/>
     <w:lsdException w:name="List Table 6 Colorful Accent 6" w:uiPriority="51"/>
     <w:lsdException w:name="List Table 7 Colorful Accent 6" w:uiPriority="52"/>
+    <w:lsdException w:name="Mention" w:semiHidden="1" w:unhideWhenUsed="1"/>
+    <w:lsdException w:name="Smart Hyperlink" w:semiHidden="1" w:unhideWhenUsed="1"/>
+    <w:lsdException w:name="Hashtag" w:semiHidden="1" w:unhideWhenUsed="1"/>
+    <w:lsdException w:name="Unresolved Mention" w:semiHidden="1" w:unhideWhenUsed="1"/>
+    <w:lsdException w:name="Smart Link" w:semiHidden="1" w:unhideWhenUsed="1"/>
   </w:latentStyles>
   <w:style w:type="paragraph" w:default="1" w:styleId="a">
     <w:name w:val="Normal"/>

</xml_diff>